<commit_message>
Pievienota apakšnodaļa 1.1. Dokumenta nolūks
</commit_message>
<xml_diff>
--- a/MansDokuments.docx
+++ b/MansDokuments.docx
@@ -133,6 +133,65 @@
         </w:rPr>
         <w:t>Programmas “Programmēšanas tehniķis” modulāro mācibu priekšmetu “Sistēmu programmēšana”. Mācibu procesa ietvaros paredzēts izstrādāt programmatūras projektu “Velc un Nomet”, kura prasības specificē šis dokumets.</w:t>
       </w:r>
+    </w:p>
+    <w:p>
+      <w:pPr>
+        <w:jc w:val="center"/>
+        <w:rPr>
+          <w:b/>
+          <w:bCs/>
+          <w:lang w:val="lv-LV"/>
+        </w:rPr>
+      </w:pPr>
+    </w:p>
+    <w:p>
+      <w:pPr>
+        <w:pStyle w:val="ListParagraph"/>
+        <w:numPr>
+          <w:ilvl w:val="1"/>
+          <w:numId w:val="1"/>
+        </w:numPr>
+        <w:jc w:val="center"/>
+        <w:rPr>
+          <w:b/>
+          <w:bCs/>
+          <w:lang w:val="lv-LV"/>
+        </w:rPr>
+      </w:pPr>
+      <w:r>
+        <w:rPr>
+          <w:b/>
+          <w:bCs/>
+          <w:lang w:val="lv-LV"/>
+        </w:rPr>
+        <w:t>Dokumenta nolūks</w:t>
+      </w:r>
+    </w:p>
+    <w:p>
+      <w:pPr>
+        <w:rPr>
+          <w:b/>
+          <w:bCs/>
+          <w:lang w:val="lv-LV"/>
+        </w:rPr>
+      </w:pPr>
+      <w:r>
+        <w:rPr>
+          <w:b/>
+          <w:bCs/>
+          <w:lang w:val="lv-LV"/>
+        </w:rPr>
+        <w:t>Šīs programmatūras prasību specifikācijas (PPS) nolūks ir veicināt kvalitatīvu produkta izstrādi un izstrādes procesu. Dotā programmatūras prasību specifikācija atspoguļo prasības izstrādājamai datorspēles “Velc un Nomet” programmatūrais. Dokumentā ir aprakstītas programmatūras funkcijas, katrai no tām uzrādot tās mērķa aprakstu, ievades un izvades datu aprakstu, kā arī datu apstrādes aprakstu , kas atspoguļo katras funkcijas nepieciešamības pamatojumu.</w:t>
+      </w:r>
+    </w:p>
+    <w:p>
+      <w:pPr>
+        <w:rPr>
+          <w:b/>
+          <w:bCs/>
+          <w:lang w:val="lv-LV"/>
+        </w:rPr>
+      </w:pPr>
       <w:r>
         <w:rPr>
           <w:b/>
@@ -473,6 +532,127 @@
     </w:sectPr>
   </w:body>
 </w:document>
+</file>
+
+<file path=word/numbering.xml><?xml version="1.0" encoding="utf-8"?>
+<w:numbering xmlns:wpc="http://schemas.microsoft.com/office/word/2010/wordprocessingCanvas" xmlns:cx="http://schemas.microsoft.com/office/drawing/2014/chartex" xmlns:cx1="http://schemas.microsoft.com/office/drawing/2015/9/8/chartex" xmlns:cx2="http://schemas.microsoft.com/office/drawing/2015/10/21/chartex" xmlns:cx3="http://schemas.microsoft.com/office/drawing/2016/5/9/chartex" xmlns:cx4="http://schemas.microsoft.com/office/drawing/2016/5/10/chartex" xmlns:cx5="http://schemas.microsoft.com/office/drawing/2016/5/11/chartex" xmlns:cx6="http://schemas.microsoft.com/office/drawing/2016/5/12/chartex" xmlns:cx7="http://schemas.microsoft.com/office/drawing/2016/5/13/chartex" xmlns:cx8="http://schemas.microsoft.com/office/drawing/2016/5/14/chartex" xmlns:mc="http://schemas.openxmlformats.org/markup-compatibility/2006" xmlns:aink="http://schemas.microsoft.com/office/drawing/2016/ink" xmlns:am3d="http://schemas.microsoft.com/office/drawing/2017/model3d" xmlns:o="urn:schemas-microsoft-com:office:office" xmlns:r="http://schemas.openxmlformats.org/officeDocument/2006/relationships" xmlns:m="http://schemas.openxmlformats.org/officeDocument/2006/math" xmlns:v="urn:schemas-microsoft-com:vml" xmlns:wp14="http://schemas.microsoft.com/office/word/2010/wordprocessingDrawing" xmlns:wp="http://schemas.openxmlformats.org/drawingml/2006/wordprocessingDrawing" xmlns:w10="urn:schemas-microsoft-com:office:word" xmlns:w="http://schemas.openxmlformats.org/wordprocessingml/2006/main" xmlns:w14="http://schemas.microsoft.com/office/word/2010/wordml" xmlns:w15="http://schemas.microsoft.com/office/word/2012/wordml" xmlns:w16cex="http://schemas.microsoft.com/office/word/2018/wordml/cex" xmlns:w16cid="http://schemas.microsoft.com/office/word/2016/wordml/cid" xmlns:w16="http://schemas.microsoft.com/office/word/2018/wordml" xmlns:w16se="http://schemas.microsoft.com/office/word/2015/wordml/symex" xmlns:wpg="http://schemas.microsoft.com/office/word/2010/wordprocessingGroup" xmlns:wpi="http://schemas.microsoft.com/office/word/2010/wordprocessingInk" xmlns:wne="http://schemas.microsoft.com/office/word/2006/wordml" xmlns:wps="http://schemas.microsoft.com/office/word/2010/wordprocessingShape" mc:Ignorable="w14 w15 w16se w16cid w16 w16cex wp14">
+  <w:abstractNum w:abstractNumId="0" w15:restartNumberingAfterBreak="0">
+    <w:nsid w:val="05D2688D"/>
+    <w:multiLevelType w:val="multilevel"/>
+    <w:tmpl w:val="CA90872C"/>
+    <w:lvl w:ilvl="0">
+      <w:start w:val="1"/>
+      <w:numFmt w:val="decimal"/>
+      <w:lvlText w:val="%1"/>
+      <w:lvlJc w:val="left"/>
+      <w:pPr>
+        <w:ind w:left="360" w:hanging="360"/>
+      </w:pPr>
+      <w:rPr>
+        <w:rFonts w:hint="default"/>
+      </w:rPr>
+    </w:lvl>
+    <w:lvl w:ilvl="1">
+      <w:start w:val="1"/>
+      <w:numFmt w:val="decimal"/>
+      <w:lvlText w:val="%1.%2"/>
+      <w:lvlJc w:val="left"/>
+      <w:pPr>
+        <w:ind w:left="360" w:hanging="360"/>
+      </w:pPr>
+      <w:rPr>
+        <w:rFonts w:hint="default"/>
+      </w:rPr>
+    </w:lvl>
+    <w:lvl w:ilvl="2">
+      <w:start w:val="1"/>
+      <w:numFmt w:val="decimal"/>
+      <w:lvlText w:val="%1.%2.%3"/>
+      <w:lvlJc w:val="left"/>
+      <w:pPr>
+        <w:ind w:left="720" w:hanging="720"/>
+      </w:pPr>
+      <w:rPr>
+        <w:rFonts w:hint="default"/>
+      </w:rPr>
+    </w:lvl>
+    <w:lvl w:ilvl="3">
+      <w:start w:val="1"/>
+      <w:numFmt w:val="decimal"/>
+      <w:lvlText w:val="%1.%2.%3.%4"/>
+      <w:lvlJc w:val="left"/>
+      <w:pPr>
+        <w:ind w:left="720" w:hanging="720"/>
+      </w:pPr>
+      <w:rPr>
+        <w:rFonts w:hint="default"/>
+      </w:rPr>
+    </w:lvl>
+    <w:lvl w:ilvl="4">
+      <w:start w:val="1"/>
+      <w:numFmt w:val="decimal"/>
+      <w:lvlText w:val="%1.%2.%3.%4.%5"/>
+      <w:lvlJc w:val="left"/>
+      <w:pPr>
+        <w:ind w:left="1080" w:hanging="1080"/>
+      </w:pPr>
+      <w:rPr>
+        <w:rFonts w:hint="default"/>
+      </w:rPr>
+    </w:lvl>
+    <w:lvl w:ilvl="5">
+      <w:start w:val="1"/>
+      <w:numFmt w:val="decimal"/>
+      <w:lvlText w:val="%1.%2.%3.%4.%5.%6"/>
+      <w:lvlJc w:val="left"/>
+      <w:pPr>
+        <w:ind w:left="1080" w:hanging="1080"/>
+      </w:pPr>
+      <w:rPr>
+        <w:rFonts w:hint="default"/>
+      </w:rPr>
+    </w:lvl>
+    <w:lvl w:ilvl="6">
+      <w:start w:val="1"/>
+      <w:numFmt w:val="decimal"/>
+      <w:lvlText w:val="%1.%2.%3.%4.%5.%6.%7"/>
+      <w:lvlJc w:val="left"/>
+      <w:pPr>
+        <w:ind w:left="1440" w:hanging="1440"/>
+      </w:pPr>
+      <w:rPr>
+        <w:rFonts w:hint="default"/>
+      </w:rPr>
+    </w:lvl>
+    <w:lvl w:ilvl="7">
+      <w:start w:val="1"/>
+      <w:numFmt w:val="decimal"/>
+      <w:lvlText w:val="%1.%2.%3.%4.%5.%6.%7.%8"/>
+      <w:lvlJc w:val="left"/>
+      <w:pPr>
+        <w:ind w:left="1440" w:hanging="1440"/>
+      </w:pPr>
+      <w:rPr>
+        <w:rFonts w:hint="default"/>
+      </w:rPr>
+    </w:lvl>
+    <w:lvl w:ilvl="8">
+      <w:start w:val="1"/>
+      <w:numFmt w:val="decimal"/>
+      <w:lvlText w:val="%1.%2.%3.%4.%5.%6.%7.%8.%9"/>
+      <w:lvlJc w:val="left"/>
+      <w:pPr>
+        <w:ind w:left="1800" w:hanging="1800"/>
+      </w:pPr>
+      <w:rPr>
+        <w:rFonts w:hint="default"/>
+      </w:rPr>
+    </w:lvl>
+  </w:abstractNum>
+  <w:num w:numId="1">
+    <w:abstractNumId w:val="0"/>
+  </w:num>
+</w:numbering>
 </file>
 
 <file path=word/styles.xml><?xml version="1.0" encoding="utf-8"?>
@@ -921,6 +1101,17 @@
       </w:tblBorders>
     </w:tblPr>
   </w:style>
+  <w:style w:type="paragraph" w:styleId="ListParagraph">
+    <w:name w:val="List Paragraph"/>
+    <w:basedOn w:val="Normal"/>
+    <w:uiPriority w:val="34"/>
+    <w:qFormat/>
+    <w:rsid w:val="00ED6ED6"/>
+    <w:pPr>
+      <w:ind w:left="720"/>
+      <w:contextualSpacing/>
+    </w:pPr>
+  </w:style>
 </w:styles>
 </file>
 

</xml_diff>

<commit_message>
Ievietota tabula izmaiņu autrou fiksēšanai
</commit_message>
<xml_diff>
--- a/MansDokuments.docx
+++ b/MansDokuments.docx
@@ -58,12 +58,438 @@
           <w:lang w:val="lv-LV"/>
         </w:rPr>
       </w:pPr>
+    </w:p>
+    <w:p>
+      <w:pPr>
+        <w:rPr>
+          <w:lang w:val="lv-LV"/>
+        </w:rPr>
+      </w:pPr>
+    </w:p>
+    <w:p>
+      <w:pPr>
+        <w:rPr>
+          <w:lang w:val="lv-LV"/>
+        </w:rPr>
+      </w:pPr>
+    </w:p>
+    <w:p>
+      <w:pPr>
+        <w:rPr>
+          <w:lang w:val="lv-LV"/>
+        </w:rPr>
+      </w:pPr>
+    </w:p>
+    <w:p>
+      <w:pPr>
+        <w:jc w:val="center"/>
+        <w:rPr>
+          <w:b/>
+          <w:bCs/>
+          <w:lang w:val="lv-LV"/>
+        </w:rPr>
+      </w:pPr>
       <w:r>
         <w:rPr>
+          <w:b/>
+          <w:bCs/>
+          <w:lang w:val="lv-LV"/>
+        </w:rPr>
+        <w:t>1.Ievads</w:t>
+      </w:r>
+    </w:p>
+    <w:p>
+      <w:pPr>
+        <w:jc w:val="center"/>
+        <w:rPr>
+          <w:b/>
+          <w:bCs/>
+          <w:lang w:val="lv-LV"/>
+        </w:rPr>
+      </w:pPr>
+      <w:r>
+        <w:rPr>
+          <w:b/>
+          <w:bCs/>
+          <w:lang w:val="lv-LV"/>
+        </w:rPr>
+        <w:t>Šis dokuments ir izstrādāts saskaņā ar PIKC “Liepājas Valsts Tehnikuma” mācibu</w:t>
+      </w:r>
+    </w:p>
+    <w:p>
+      <w:pPr>
+        <w:jc w:val="center"/>
+        <w:rPr>
+          <w:b/>
+          <w:bCs/>
+          <w:lang w:val="lv-LV"/>
+        </w:rPr>
+      </w:pPr>
+      <w:r>
+        <w:rPr>
+          <w:b/>
+          <w:bCs/>
+          <w:lang w:val="lv-LV"/>
+        </w:rPr>
+        <w:t>Programmas “Programmēšanas tehniķis” modulāro mācibu priekšmetu “Sistēmu programmēšana”. Mācibu procesa ietvaros paredzēts izstrādāt programmatūras projektu “Velc un Nomet”, kura prasības specificē šis dokumets.</w:t>
+      </w:r>
+    </w:p>
+    <w:p>
+      <w:pPr>
+        <w:jc w:val="center"/>
+        <w:rPr>
+          <w:b/>
+          <w:bCs/>
+          <w:lang w:val="lv-LV"/>
+        </w:rPr>
+      </w:pPr>
+    </w:p>
+    <w:p>
+      <w:pPr>
+        <w:pStyle w:val="ListParagraph"/>
+        <w:numPr>
+          <w:ilvl w:val="1"/>
+          <w:numId w:val="1"/>
+        </w:numPr>
+        <w:jc w:val="center"/>
+        <w:rPr>
+          <w:b/>
+          <w:bCs/>
+          <w:lang w:val="lv-LV"/>
+        </w:rPr>
+      </w:pPr>
+      <w:r>
+        <w:rPr>
+          <w:b/>
+          <w:bCs/>
+          <w:lang w:val="lv-LV"/>
+        </w:rPr>
+        <w:t>Dokumenta nolūks</w:t>
+      </w:r>
+    </w:p>
+    <w:p>
+      <w:pPr>
+        <w:rPr>
+          <w:b/>
+          <w:bCs/>
+          <w:lang w:val="lv-LV"/>
+        </w:rPr>
+      </w:pPr>
+      <w:r>
+        <w:rPr>
+          <w:b/>
+          <w:bCs/>
+          <w:lang w:val="lv-LV"/>
+        </w:rPr>
+        <w:t>Šīs programmatūras prasību specifikācijas (PPS) nolūks ir veicināt kvalitatīvu produkta izstrādi un izstrādes procesu. Dotā programmatūras prasību specifikācija atspoguļo prasības izstrādājamai datorspēles “Velc un Nomet” programmatūrais. Dokumentā ir aprakstītas programmatūras funkcijas, katrai no tām uzrādot tās mērķa aprakstu, ievades un izvades datu aprakstu, kā arī datu apstrādes aprakstu , kas atspoguļo katras funkcijas nepieciešamības pamatojumu.</w:t>
+      </w:r>
+    </w:p>
+    <w:p>
+      <w:pPr>
+        <w:rPr>
+          <w:b/>
+          <w:bCs/>
+          <w:lang w:val="lv-LV"/>
+        </w:rPr>
+      </w:pPr>
+      <w:r>
+        <w:rPr>
+          <w:b/>
+          <w:bCs/>
           <w:lang w:val="lv-LV"/>
         </w:rPr>
         <w:br w:type="page"/>
       </w:r>
+    </w:p>
+    <w:p>
+      <w:pPr>
+        <w:jc w:val="center"/>
+        <w:rPr>
+          <w:b/>
+          <w:bCs/>
+          <w:sz w:val="28"/>
+          <w:szCs w:val="28"/>
+          <w:lang w:val="lv-LV"/>
+        </w:rPr>
+      </w:pPr>
+      <w:r>
+        <w:rPr>
+          <w:b/>
+          <w:bCs/>
+          <w:sz w:val="28"/>
+          <w:szCs w:val="28"/>
+          <w:lang w:val="lv-LV"/>
+        </w:rPr>
+        <w:lastRenderedPageBreak/>
+        <w:t>Izmaiņu lapa</w:t>
+      </w:r>
+    </w:p>
+    <w:tbl>
+      <w:tblPr>
+        <w:tblStyle w:val="TableGrid"/>
+        <w:tblW w:w="0" w:type="auto"/>
+        <w:tblLook w:val="04A0" w:firstRow="1" w:lastRow="0" w:firstColumn="1" w:lastColumn="0" w:noHBand="0" w:noVBand="1"/>
+      </w:tblPr>
+      <w:tblGrid>
+        <w:gridCol w:w="2254"/>
+        <w:gridCol w:w="2254"/>
+        <w:gridCol w:w="2254"/>
+        <w:gridCol w:w="2254"/>
+      </w:tblGrid>
+      <w:tr>
+        <w:tc>
+          <w:tcPr>
+            <w:tcW w:w="2254" w:type="dxa"/>
+          </w:tcPr>
+          <w:p>
+            <w:pPr>
+              <w:jc w:val="center"/>
+              <w:rPr>
+                <w:b/>
+                <w:bCs/>
+                <w:sz w:val="28"/>
+                <w:szCs w:val="28"/>
+                <w:lang w:val="lv-LV"/>
+              </w:rPr>
+            </w:pPr>
+            <w:r>
+              <w:rPr>
+                <w:b/>
+                <w:bCs/>
+                <w:sz w:val="28"/>
+                <w:szCs w:val="28"/>
+                <w:lang w:val="lv-LV"/>
+              </w:rPr>
+              <w:t>Versija</w:t>
+            </w:r>
+          </w:p>
+        </w:tc>
+        <w:tc>
+          <w:tcPr>
+            <w:tcW w:w="2254" w:type="dxa"/>
+          </w:tcPr>
+          <w:p>
+            <w:pPr>
+              <w:jc w:val="center"/>
+              <w:rPr>
+                <w:b/>
+                <w:bCs/>
+                <w:sz w:val="28"/>
+                <w:szCs w:val="28"/>
+                <w:lang w:val="lv-LV"/>
+              </w:rPr>
+            </w:pPr>
+            <w:r>
+              <w:rPr>
+                <w:b/>
+                <w:bCs/>
+                <w:sz w:val="28"/>
+                <w:szCs w:val="28"/>
+                <w:lang w:val="lv-LV"/>
+              </w:rPr>
+              <w:t>Izmaiņas</w:t>
+            </w:r>
+          </w:p>
+        </w:tc>
+        <w:tc>
+          <w:tcPr>
+            <w:tcW w:w="2254" w:type="dxa"/>
+          </w:tcPr>
+          <w:p>
+            <w:pPr>
+              <w:jc w:val="center"/>
+              <w:rPr>
+                <w:b/>
+                <w:bCs/>
+                <w:sz w:val="28"/>
+                <w:szCs w:val="28"/>
+                <w:lang w:val="lv-LV"/>
+              </w:rPr>
+            </w:pPr>
+            <w:r>
+              <w:rPr>
+                <w:b/>
+                <w:bCs/>
+                <w:sz w:val="28"/>
+                <w:szCs w:val="28"/>
+                <w:lang w:val="lv-LV"/>
+              </w:rPr>
+              <w:t>Autors</w:t>
+            </w:r>
+          </w:p>
+        </w:tc>
+        <w:tc>
+          <w:tcPr>
+            <w:tcW w:w="2254" w:type="dxa"/>
+          </w:tcPr>
+          <w:p>
+            <w:pPr>
+              <w:jc w:val="center"/>
+              <w:rPr>
+                <w:b/>
+                <w:bCs/>
+                <w:sz w:val="28"/>
+                <w:szCs w:val="28"/>
+                <w:lang w:val="lv-LV"/>
+              </w:rPr>
+            </w:pPr>
+            <w:r>
+              <w:rPr>
+                <w:b/>
+                <w:bCs/>
+                <w:sz w:val="28"/>
+                <w:szCs w:val="28"/>
+                <w:lang w:val="lv-LV"/>
+              </w:rPr>
+              <w:t>Datums</w:t>
+            </w:r>
+          </w:p>
+        </w:tc>
+      </w:tr>
+      <w:tr>
+        <w:tc>
+          <w:tcPr>
+            <w:tcW w:w="2254" w:type="dxa"/>
+          </w:tcPr>
+          <w:p>
+            <w:pPr>
+              <w:jc w:val="center"/>
+              <w:rPr>
+                <w:sz w:val="28"/>
+                <w:szCs w:val="28"/>
+                <w:lang w:val="lv-LV"/>
+              </w:rPr>
+            </w:pPr>
+            <w:r>
+              <w:rPr>
+                <w:sz w:val="28"/>
+                <w:szCs w:val="28"/>
+                <w:lang w:val="lv-LV"/>
+              </w:rPr>
+              <w:t>1.0.0</w:t>
+            </w:r>
+          </w:p>
+        </w:tc>
+        <w:tc>
+          <w:tcPr>
+            <w:tcW w:w="2254" w:type="dxa"/>
+          </w:tcPr>
+          <w:p>
+            <w:pPr>
+              <w:jc w:val="center"/>
+              <w:rPr>
+                <w:sz w:val="28"/>
+                <w:szCs w:val="28"/>
+                <w:lang w:val="lv-LV"/>
+              </w:rPr>
+            </w:pPr>
+            <w:r>
+              <w:rPr>
+                <w:sz w:val="28"/>
+                <w:szCs w:val="28"/>
+                <w:lang w:val="lv-LV"/>
+              </w:rPr>
+              <w:t>Dokumenta Sākotnējā versija</w:t>
+            </w:r>
+          </w:p>
+        </w:tc>
+        <w:tc>
+          <w:tcPr>
+            <w:tcW w:w="2254" w:type="dxa"/>
+          </w:tcPr>
+          <w:p>
+            <w:pPr>
+              <w:jc w:val="center"/>
+              <w:rPr>
+                <w:sz w:val="28"/>
+                <w:szCs w:val="28"/>
+                <w:lang w:val="lv-LV"/>
+              </w:rPr>
+            </w:pPr>
+            <w:r>
+              <w:rPr>
+                <w:sz w:val="28"/>
+                <w:szCs w:val="28"/>
+                <w:lang w:val="lv-LV"/>
+              </w:rPr>
+              <w:t>Uldis Lapsa</w:t>
+            </w:r>
+          </w:p>
+          <w:p>
+            <w:pPr>
+              <w:jc w:val="center"/>
+              <w:rPr>
+                <w:sz w:val="28"/>
+                <w:szCs w:val="28"/>
+                <w:lang w:val="lv-LV"/>
+              </w:rPr>
+            </w:pPr>
+            <w:r>
+              <w:rPr>
+                <w:sz w:val="28"/>
+                <w:szCs w:val="28"/>
+                <w:lang w:val="lv-LV"/>
+              </w:rPr>
+              <w:t>Inga Oša</w:t>
+            </w:r>
+          </w:p>
+          <w:p>
+            <w:pPr>
+              <w:jc w:val="center"/>
+              <w:rPr>
+                <w:b/>
+                <w:bCs/>
+                <w:sz w:val="28"/>
+                <w:szCs w:val="28"/>
+                <w:lang w:val="lv-LV"/>
+              </w:rPr>
+            </w:pPr>
+            <w:r>
+              <w:rPr>
+                <w:sz w:val="28"/>
+                <w:szCs w:val="28"/>
+                <w:lang w:val="lv-LV"/>
+              </w:rPr>
+              <w:t>Ilgvars Akmens</w:t>
+            </w:r>
+          </w:p>
+        </w:tc>
+        <w:tc>
+          <w:tcPr>
+            <w:tcW w:w="2254" w:type="dxa"/>
+          </w:tcPr>
+          <w:p>
+            <w:pPr>
+              <w:jc w:val="center"/>
+              <w:rPr>
+                <w:sz w:val="28"/>
+                <w:szCs w:val="28"/>
+                <w:lang w:val="lv-LV"/>
+              </w:rPr>
+            </w:pPr>
+            <w:r>
+              <w:rPr>
+                <w:sz w:val="28"/>
+                <w:szCs w:val="28"/>
+                <w:lang w:val="lv-LV"/>
+              </w:rPr>
+              <w:t>09.03.2020</w:t>
+            </w:r>
+          </w:p>
+        </w:tc>
+      </w:tr>
+    </w:tbl>
+    <w:p>
+      <w:pPr>
+        <w:jc w:val="center"/>
+        <w:rPr>
+          <w:b/>
+          <w:bCs/>
+          <w:sz w:val="28"/>
+          <w:szCs w:val="28"/>
+          <w:lang w:val="lv-LV"/>
+        </w:rPr>
+      </w:pPr>
     </w:p>
     <w:tbl>
       <w:tblPr>
@@ -95,7 +521,6 @@
                 <w:bCs/>
                 <w:lang w:val="lv-LV"/>
               </w:rPr>
-              <w:lastRenderedPageBreak/>
               <w:t>Dokumenta identifikācija</w:t>
             </w:r>
           </w:p>
@@ -390,6 +815,127 @@
     </w:sectPr>
   </w:body>
 </w:document>
+</file>
+
+<file path=word/numbering.xml><?xml version="1.0" encoding="utf-8"?>
+<w:numbering xmlns:wpc="http://schemas.microsoft.com/office/word/2010/wordprocessingCanvas" xmlns:cx="http://schemas.microsoft.com/office/drawing/2014/chartex" xmlns:cx1="http://schemas.microsoft.com/office/drawing/2015/9/8/chartex" xmlns:cx2="http://schemas.microsoft.com/office/drawing/2015/10/21/chartex" xmlns:cx3="http://schemas.microsoft.com/office/drawing/2016/5/9/chartex" xmlns:cx4="http://schemas.microsoft.com/office/drawing/2016/5/10/chartex" xmlns:cx5="http://schemas.microsoft.com/office/drawing/2016/5/11/chartex" xmlns:cx6="http://schemas.microsoft.com/office/drawing/2016/5/12/chartex" xmlns:cx7="http://schemas.microsoft.com/office/drawing/2016/5/13/chartex" xmlns:cx8="http://schemas.microsoft.com/office/drawing/2016/5/14/chartex" xmlns:mc="http://schemas.openxmlformats.org/markup-compatibility/2006" xmlns:aink="http://schemas.microsoft.com/office/drawing/2016/ink" xmlns:am3d="http://schemas.microsoft.com/office/drawing/2017/model3d" xmlns:o="urn:schemas-microsoft-com:office:office" xmlns:r="http://schemas.openxmlformats.org/officeDocument/2006/relationships" xmlns:m="http://schemas.openxmlformats.org/officeDocument/2006/math" xmlns:v="urn:schemas-microsoft-com:vml" xmlns:wp14="http://schemas.microsoft.com/office/word/2010/wordprocessingDrawing" xmlns:wp="http://schemas.openxmlformats.org/drawingml/2006/wordprocessingDrawing" xmlns:w10="urn:schemas-microsoft-com:office:word" xmlns:w="http://schemas.openxmlformats.org/wordprocessingml/2006/main" xmlns:w14="http://schemas.microsoft.com/office/word/2010/wordml" xmlns:w15="http://schemas.microsoft.com/office/word/2012/wordml" xmlns:w16cex="http://schemas.microsoft.com/office/word/2018/wordml/cex" xmlns:w16cid="http://schemas.microsoft.com/office/word/2016/wordml/cid" xmlns:w16="http://schemas.microsoft.com/office/word/2018/wordml" xmlns:w16se="http://schemas.microsoft.com/office/word/2015/wordml/symex" xmlns:wpg="http://schemas.microsoft.com/office/word/2010/wordprocessingGroup" xmlns:wpi="http://schemas.microsoft.com/office/word/2010/wordprocessingInk" xmlns:wne="http://schemas.microsoft.com/office/word/2006/wordml" xmlns:wps="http://schemas.microsoft.com/office/word/2010/wordprocessingShape" mc:Ignorable="w14 w15 w16se w16cid w16 w16cex wp14">
+  <w:abstractNum w:abstractNumId="0" w15:restartNumberingAfterBreak="0">
+    <w:nsid w:val="05D2688D"/>
+    <w:multiLevelType w:val="multilevel"/>
+    <w:tmpl w:val="CA90872C"/>
+    <w:lvl w:ilvl="0">
+      <w:start w:val="1"/>
+      <w:numFmt w:val="decimal"/>
+      <w:lvlText w:val="%1"/>
+      <w:lvlJc w:val="left"/>
+      <w:pPr>
+        <w:ind w:left="360" w:hanging="360"/>
+      </w:pPr>
+      <w:rPr>
+        <w:rFonts w:hint="default"/>
+      </w:rPr>
+    </w:lvl>
+    <w:lvl w:ilvl="1">
+      <w:start w:val="1"/>
+      <w:numFmt w:val="decimal"/>
+      <w:lvlText w:val="%1.%2"/>
+      <w:lvlJc w:val="left"/>
+      <w:pPr>
+        <w:ind w:left="360" w:hanging="360"/>
+      </w:pPr>
+      <w:rPr>
+        <w:rFonts w:hint="default"/>
+      </w:rPr>
+    </w:lvl>
+    <w:lvl w:ilvl="2">
+      <w:start w:val="1"/>
+      <w:numFmt w:val="decimal"/>
+      <w:lvlText w:val="%1.%2.%3"/>
+      <w:lvlJc w:val="left"/>
+      <w:pPr>
+        <w:ind w:left="720" w:hanging="720"/>
+      </w:pPr>
+      <w:rPr>
+        <w:rFonts w:hint="default"/>
+      </w:rPr>
+    </w:lvl>
+    <w:lvl w:ilvl="3">
+      <w:start w:val="1"/>
+      <w:numFmt w:val="decimal"/>
+      <w:lvlText w:val="%1.%2.%3.%4"/>
+      <w:lvlJc w:val="left"/>
+      <w:pPr>
+        <w:ind w:left="720" w:hanging="720"/>
+      </w:pPr>
+      <w:rPr>
+        <w:rFonts w:hint="default"/>
+      </w:rPr>
+    </w:lvl>
+    <w:lvl w:ilvl="4">
+      <w:start w:val="1"/>
+      <w:numFmt w:val="decimal"/>
+      <w:lvlText w:val="%1.%2.%3.%4.%5"/>
+      <w:lvlJc w:val="left"/>
+      <w:pPr>
+        <w:ind w:left="1080" w:hanging="1080"/>
+      </w:pPr>
+      <w:rPr>
+        <w:rFonts w:hint="default"/>
+      </w:rPr>
+    </w:lvl>
+    <w:lvl w:ilvl="5">
+      <w:start w:val="1"/>
+      <w:numFmt w:val="decimal"/>
+      <w:lvlText w:val="%1.%2.%3.%4.%5.%6"/>
+      <w:lvlJc w:val="left"/>
+      <w:pPr>
+        <w:ind w:left="1080" w:hanging="1080"/>
+      </w:pPr>
+      <w:rPr>
+        <w:rFonts w:hint="default"/>
+      </w:rPr>
+    </w:lvl>
+    <w:lvl w:ilvl="6">
+      <w:start w:val="1"/>
+      <w:numFmt w:val="decimal"/>
+      <w:lvlText w:val="%1.%2.%3.%4.%5.%6.%7"/>
+      <w:lvlJc w:val="left"/>
+      <w:pPr>
+        <w:ind w:left="1440" w:hanging="1440"/>
+      </w:pPr>
+      <w:rPr>
+        <w:rFonts w:hint="default"/>
+      </w:rPr>
+    </w:lvl>
+    <w:lvl w:ilvl="7">
+      <w:start w:val="1"/>
+      <w:numFmt w:val="decimal"/>
+      <w:lvlText w:val="%1.%2.%3.%4.%5.%6.%7.%8"/>
+      <w:lvlJc w:val="left"/>
+      <w:pPr>
+        <w:ind w:left="1440" w:hanging="1440"/>
+      </w:pPr>
+      <w:rPr>
+        <w:rFonts w:hint="default"/>
+      </w:rPr>
+    </w:lvl>
+    <w:lvl w:ilvl="8">
+      <w:start w:val="1"/>
+      <w:numFmt w:val="decimal"/>
+      <w:lvlText w:val="%1.%2.%3.%4.%5.%6.%7.%8.%9"/>
+      <w:lvlJc w:val="left"/>
+      <w:pPr>
+        <w:ind w:left="1800" w:hanging="1800"/>
+      </w:pPr>
+      <w:rPr>
+        <w:rFonts w:hint="default"/>
+      </w:rPr>
+    </w:lvl>
+  </w:abstractNum>
+  <w:num w:numId="1">
+    <w:abstractNumId w:val="0"/>
+  </w:num>
+</w:numbering>
 </file>
 
 <file path=word/styles.xml><?xml version="1.0" encoding="utf-8"?>
@@ -838,6 +1384,17 @@
       </w:tblBorders>
     </w:tblPr>
   </w:style>
+  <w:style w:type="paragraph" w:styleId="ListParagraph">
+    <w:name w:val="List Paragraph"/>
+    <w:basedOn w:val="Normal"/>
+    <w:uiPriority w:val="34"/>
+    <w:qFormat/>
+    <w:rsid w:val="00ED6ED6"/>
+    <w:pPr>
+      <w:ind w:left="720"/>
+      <w:contextualSpacing/>
+    </w:pPr>
+  </w:style>
 </w:styles>
 </file>
 

</xml_diff>